<commit_message>
latest version of project proposal
</commit_message>
<xml_diff>
--- a/2024-8-galant-project-proposal.docx
+++ b/2024-8-galant-project-proposal.docx
@@ -314,16 +314,31 @@
               <w:rFonts w:ascii="Georgia" w:eastAsia="Georgia" w:hAnsi="Georgia" w:cs="Georgia"/>
             </w:rPr>
           </w:pPr>
-          <w:hyperlink r:id="rId5">
-            <w:r>
-              <w:rPr>
-                <w:rFonts w:ascii="Georgia" w:eastAsia="Georgia" w:hAnsi="Georgia" w:cs="Georgia"/>
-                <w:color w:val="1155CC"/>
-                <w:u w:val="single"/>
-              </w:rPr>
-              <w:t>Galant</w:t>
-            </w:r>
-          </w:hyperlink>
+          <w:r>
+            <w:fldChar w:fldCharType="begin"/>
+          </w:r>
+          <w:r>
+            <w:instrText>HYPERLINK "https://github.com/mfms-ncsu/galant" \h</w:instrText>
+          </w:r>
+          <w:r>
+            <w:fldChar w:fldCharType="separate"/>
+          </w:r>
+          <w:r>
+            <w:rPr>
+              <w:rFonts w:ascii="Georgia" w:eastAsia="Georgia" w:hAnsi="Georgia" w:cs="Georgia"/>
+              <w:color w:val="1155CC"/>
+              <w:u w:val="single"/>
+            </w:rPr>
+            <w:t>Galant</w:t>
+          </w:r>
+          <w:r>
+            <w:rPr>
+              <w:rFonts w:ascii="Georgia" w:eastAsia="Georgia" w:hAnsi="Georgia" w:cs="Georgia"/>
+              <w:color w:val="1155CC"/>
+              <w:u w:val="single"/>
+            </w:rPr>
+            <w:fldChar w:fldCharType="end"/>
+          </w:r>
           <w:r>
             <w:rPr>
               <w:rFonts w:ascii="Georgia" w:eastAsia="Georgia" w:hAnsi="Georgia" w:cs="Georgia"/>
@@ -550,7 +565,7 @@
             </w:rPr>
             <w:t xml:space="preserve">, </w:t>
           </w:r>
-          <w:hyperlink r:id="rId6" w:history="1">
+          <w:hyperlink r:id="rId5" w:history="1">
             <w:r>
               <w:rPr>
                 <w:rStyle w:val="Hyperlink"/>
@@ -924,7 +939,7 @@
             </w:rPr>
             <w:t xml:space="preserve"> </w:t>
           </w:r>
-          <w:hyperlink r:id="rId7" w:history="1">
+          <w:hyperlink r:id="rId6" w:history="1">
             <w:r>
               <w:rPr>
                 <w:rStyle w:val="Hyperlink"/>
@@ -964,7 +979,7 @@
             </w:rPr>
             <w:t xml:space="preserve"> </w:t>
           </w:r>
-          <w:hyperlink r:id="rId8" w:history="1">
+          <w:hyperlink r:id="rId7" w:history="1">
             <w:r>
               <w:rPr>
                 <w:rStyle w:val="Hyperlink"/>
@@ -2374,6 +2389,7 @@
     <w:rsidRoot w:val="006A1C34"/>
     <w:rsid w:val="00306FFC"/>
     <w:rsid w:val="005F4780"/>
+    <w:rsid w:val="006860FA"/>
     <w:rsid w:val="006A1C34"/>
     <w:rsid w:val="007A23A4"/>
     <w:rsid w:val="00BC6A02"/>
@@ -2381,7 +2397,6 @@
     <w:rsid w:val="00C25514"/>
     <w:rsid w:val="00C64478"/>
     <w:rsid w:val="00CD18C3"/>
-    <w:rsid w:val="00CD6CDF"/>
     <w:rsid w:val="00DA2F46"/>
     <w:rsid w:val="00E222ED"/>
     <w:rsid w:val="00E43606"/>

</xml_diff>